<commit_message>
ajout nouveau fichier branche parallèle
</commit_message>
<xml_diff>
--- a/index.docx
+++ b/index.docx
@@ -312,121 +312,98 @@
       <w:r>
         <w:t xml:space="preserve"> </w:t>
       </w:r>
+      <w:r>
+        <w:t xml:space="preserve">-m </w:t>
+      </w:r>
+      <w:r>
+        <w:rPr>
+          <w:i/>
+          <w:iCs/>
+        </w:rPr>
+        <w:t>message explicatif</w:t>
+      </w:r>
     </w:p>
     <w:p>
       <w:pPr>
         <w:spacing w:after="0"/>
-        <w:ind w:left="708"/>
-        <w:rPr>
-          <w:i/>
-          <w:iCs/>
-        </w:rPr>
       </w:pPr>
       <w:r>
-        <w:rPr>
-          <w:i/>
-          <w:iCs/>
-        </w:rPr>
-        <w:t xml:space="preserve">Si on ajoute </w:t>
-      </w:r>
-      <w:r>
-        <w:t>-m</w:t>
-      </w:r>
-      <w:r>
-        <w:rPr>
-          <w:i/>
-          <w:iCs/>
-        </w:rPr>
-        <w:t xml:space="preserve"> derrière l’instruction « git commit », on peut faire suivre un commentaire explicatif des modifications faites lors du dernier </w:t>
+        <w:t>Conf</w:t>
+      </w:r>
+      <w:r>
+        <w:t>igurer le lien entre le repository local et GitHub</w:t>
+      </w:r>
+      <w:r>
+        <w:tab/>
+      </w:r>
+      <w:r>
+        <w:sym w:font="Wingdings" w:char="F0E8"/>
+      </w:r>
+      <w:r>
+        <w:tab/>
+        <w:t xml:space="preserve">git </w:t>
       </w:r>
       <w:proofErr w:type="spellStart"/>
       <w:r>
-        <w:rPr>
-          <w:i/>
-          <w:iCs/>
-        </w:rPr>
+        <w:t>remote</w:t>
+      </w:r>
+      <w:proofErr w:type="spellEnd"/>
+      <w:r>
+        <w:t xml:space="preserve"> </w:t>
+      </w:r>
+      <w:proofErr w:type="spellStart"/>
+      <w:r>
         <w:t>add</w:t>
       </w:r>
       <w:proofErr w:type="spellEnd"/>
       <w:r>
-        <w:rPr>
-          <w:i/>
-          <w:iCs/>
-        </w:rPr>
-        <w:t xml:space="preserve">. Sinon, on peut le faire aussi dans la fenêtre qui s’ouvre automatiquement si cette </w:t>
+        <w:t xml:space="preserve"> </w:t>
       </w:r>
       <w:proofErr w:type="spellStart"/>
       <w:r>
-        <w:rPr>
-          <w:i/>
-          <w:iCs/>
-        </w:rPr>
-        <w:t>instructiuon</w:t>
+        <w:t>origin</w:t>
       </w:r>
       <w:proofErr w:type="spellEnd"/>
       <w:r>
-        <w:rPr>
-          <w:i/>
-          <w:iCs/>
-        </w:rPr>
-        <w:t xml:space="preserve"> est absente.</w:t>
+        <w:t xml:space="preserve"> </w:t>
       </w:r>
     </w:p>
     <w:p>
       <w:pPr>
         <w:spacing w:after="0"/>
+        <w:ind w:left="5664"/>
         <w:rPr>
           <w:i/>
           <w:iCs/>
         </w:rPr>
       </w:pPr>
-      <w:r>
-        <w:t>Ajouter les fichiers aux fichiers à pusher</w:t>
-      </w:r>
-      <w:r>
-        <w:tab/>
-      </w:r>
-      <w:r>
-        <w:tab/>
-      </w:r>
-      <w:r>
-        <w:tab/>
-      </w:r>
-      <w:r>
-        <w:sym w:font="Wingdings" w:char="F0E8"/>
-      </w:r>
-      <w:r>
-        <w:tab/>
-        <w:t xml:space="preserve">git </w:t>
-      </w:r>
-      <w:proofErr w:type="spellStart"/>
-      <w:r>
-        <w:t>add</w:t>
-      </w:r>
-      <w:proofErr w:type="spellEnd"/>
-      <w:r>
-        <w:t xml:space="preserve"> </w:t>
-      </w:r>
-      <w:proofErr w:type="spellStart"/>
+      <w:hyperlink r:id="rId5" w:history="1">
+        <w:r>
+          <w:rPr>
+            <w:rStyle w:val="Lienhypertexte"/>
+            <w:i/>
+            <w:iCs/>
+          </w:rPr>
+          <w:t>https://github.com/JeromeDeroubaix/</w:t>
+        </w:r>
+      </w:hyperlink>
       <w:r>
         <w:rPr>
           <w:i/>
           <w:iCs/>
         </w:rPr>
-        <w:t>nom_doc.ext</w:t>
-      </w:r>
-      <w:proofErr w:type="spellEnd"/>
+        <w:t>queries_PIQXL_IND.git</w:t>
+      </w:r>
     </w:p>
     <w:p>
       <w:pPr>
         <w:spacing w:after="0"/>
-        <w:rPr>
-          <w:i/>
-          <w:iCs/>
-        </w:rPr>
       </w:pPr>
       <w:r>
-        <w:t>Ajouter les fichiers aux fichiers à pusher</w:t>
+        <w:t>Renommer branche en cours</w:t>
+      </w:r>
+      <w:r>
+        <w:tab/>
       </w:r>
       <w:r>
         <w:tab/>
@@ -446,21 +423,12 @@
       </w:r>
       <w:proofErr w:type="spellStart"/>
       <w:r>
-        <w:t>add</w:t>
+        <w:t>branch</w:t>
       </w:r>
       <w:proofErr w:type="spellEnd"/>
       <w:r>
-        <w:t xml:space="preserve"> </w:t>
-      </w:r>
-      <w:proofErr w:type="spellStart"/>
-      <w:r>
-        <w:rPr>
-          <w:i/>
-          <w:iCs/>
-        </w:rPr>
-        <w:t>nom_doc.ext</w:t>
-      </w:r>
-      <w:proofErr w:type="spellEnd"/>
+        <w:t xml:space="preserve"> -M main</w:t>
+      </w:r>
     </w:p>
     <w:p>
       <w:pPr>
@@ -471,10 +439,13 @@
         </w:rPr>
       </w:pPr>
       <w:r>
-        <w:t>Ajouter les fichiers aux fichiers à pusher</w:t>
-      </w:r>
-      <w:r>
-        <w:tab/>
+        <w:t>Conf</w:t>
+      </w:r>
+      <w:r>
+        <w:t xml:space="preserve">igurer </w:t>
+      </w:r>
+      <w:r>
+        <w:t>folder de base pour commande push</w:t>
       </w:r>
       <w:r>
         <w:tab/>
@@ -489,23 +460,17 @@
         <w:tab/>
         <w:t xml:space="preserve">git </w:t>
       </w:r>
+      <w:r>
+        <w:t xml:space="preserve">push -u </w:t>
+      </w:r>
       <w:proofErr w:type="spellStart"/>
       <w:r>
-        <w:t>add</w:t>
+        <w:t>origin</w:t>
       </w:r>
       <w:proofErr w:type="spellEnd"/>
       <w:r>
-        <w:t xml:space="preserve"> </w:t>
-      </w:r>
-      <w:proofErr w:type="spellStart"/>
-      <w:r>
-        <w:rPr>
-          <w:i/>
-          <w:iCs/>
-        </w:rPr>
-        <w:t>nom_doc.ext</w:t>
-      </w:r>
-      <w:proofErr w:type="spellEnd"/>
+        <w:t xml:space="preserve"> main</w:t>
+      </w:r>
     </w:p>
     <w:p>
       <w:pPr>
@@ -516,10 +481,7 @@
         </w:rPr>
       </w:pPr>
       <w:r>
-        <w:t>Ajouter les fichiers aux fichiers à pusher</w:t>
-      </w:r>
-      <w:r>
-        <w:tab/>
+        <w:t>Créer un folder de récup pour pull depuis GitHub</w:t>
       </w:r>
       <w:r>
         <w:tab/>
@@ -536,19 +498,40 @@
       </w:r>
       <w:proofErr w:type="spellStart"/>
       <w:r>
+        <w:t>rem</w:t>
+      </w:r>
+      <w:r>
+        <w:t>ote</w:t>
+      </w:r>
+      <w:proofErr w:type="spellEnd"/>
+      <w:r>
+        <w:t xml:space="preserve"> </w:t>
+      </w:r>
+      <w:proofErr w:type="spellStart"/>
+      <w:r>
         <w:t>add</w:t>
       </w:r>
       <w:proofErr w:type="spellEnd"/>
       <w:r>
         <w:t xml:space="preserve"> </w:t>
       </w:r>
-      <w:proofErr w:type="spellStart"/>
       <w:r>
         <w:rPr>
           <w:i/>
           <w:iCs/>
         </w:rPr>
-        <w:t>nom_doc.ext</w:t>
+        <w:t>nom</w:t>
+      </w:r>
+      <w:r>
+        <w:t xml:space="preserve">  </w:t>
+      </w:r>
+      <w:proofErr w:type="spellStart"/>
+      <w:r>
+        <w:rPr>
+          <w:i/>
+          <w:iCs/>
+        </w:rPr>
+        <w:t>adresse_HTML</w:t>
       </w:r>
       <w:proofErr w:type="spellEnd"/>
     </w:p>
@@ -556,6 +539,50 @@
       <w:pPr>
         <w:spacing w:after="0"/>
       </w:pPr>
+      <w:r>
+        <w:t>Importer des ressources depuis GitHub</w:t>
+      </w:r>
+      <w:r>
+        <w:tab/>
+      </w:r>
+      <w:r>
+        <w:tab/>
+      </w:r>
+      <w:r>
+        <w:tab/>
+      </w:r>
+      <w:r>
+        <w:sym w:font="Wingdings" w:char="F0E8"/>
+      </w:r>
+      <w:r>
+        <w:tab/>
+        <w:t xml:space="preserve">git pull </w:t>
+      </w:r>
+      <w:proofErr w:type="spellStart"/>
+      <w:r>
+        <w:rPr>
+          <w:i/>
+          <w:iCs/>
+        </w:rPr>
+        <w:t>nom_dest</w:t>
+      </w:r>
+      <w:proofErr w:type="spellEnd"/>
+      <w:r>
+        <w:rPr>
+          <w:i/>
+          <w:iCs/>
+        </w:rPr>
+        <w:t xml:space="preserve"> </w:t>
+      </w:r>
+      <w:proofErr w:type="spellStart"/>
+      <w:r>
+        <w:rPr>
+          <w:i/>
+          <w:iCs/>
+        </w:rPr>
+        <w:t>nom_origine</w:t>
+      </w:r>
+      <w:proofErr w:type="spellEnd"/>
     </w:p>
     <w:sectPr>
       <w:pgSz w:w="11906" w:h="16838"/>
@@ -1600,6 +1627,29 @@
       <w:outlineLvl w:val="9"/>
     </w:pPr>
   </w:style>
+  <w:style w:type="character" w:styleId="Lienhypertexte">
+    <w:name w:val="Hyperlink"/>
+    <w:basedOn w:val="Policepardfaut"/>
+    <w:uiPriority w:val="99"/>
+    <w:unhideWhenUsed/>
+    <w:rsid w:val="00883041"/>
+    <w:rPr>
+      <w:color w:val="0563C1" w:themeColor="hyperlink"/>
+      <w:u w:val="single"/>
+    </w:rPr>
+  </w:style>
+  <w:style w:type="character" w:styleId="Mentionnonrsolue">
+    <w:name w:val="Unresolved Mention"/>
+    <w:basedOn w:val="Policepardfaut"/>
+    <w:uiPriority w:val="99"/>
+    <w:semiHidden/>
+    <w:unhideWhenUsed/>
+    <w:rsid w:val="00883041"/>
+    <w:rPr>
+      <w:color w:val="605E5C"/>
+      <w:shd w:val="clear" w:color="auto" w:fill="E1DFDD"/>
+    </w:rPr>
+  </w:style>
 </w:styles>
 </file>
 

</xml_diff>